<commit_message>
removed refs from sharing statement
</commit_message>
<xml_diff>
--- a/Fertig_SharingStatement.docx
+++ b/Fertig_SharingStatement.docx
@@ -138,8 +138,6 @@
         </w:rPr>
         <w:t>be public</w:t>
       </w:r>
-      <w:bookmarkStart w:id="0" w:name="_GoBack"/>
-      <w:bookmarkEnd w:id="0"/>
       <w:r>
         <w:rPr>
           <w:rFonts w:ascii="Arial" w:hAnsi="Arial" w:cs="Arial"/>
@@ -162,39 +160,15 @@
           <w:sz w:val="22"/>
           <w:szCs w:val="22"/>
         </w:rPr>
-        <w:t xml:space="preserve">The PI will </w:t>
-      </w:r>
-      <w:r>
-        <w:rPr>
-          <w:rFonts w:ascii="Arial" w:hAnsi="Arial" w:cs="Arial"/>
-          <w:sz w:val="22"/>
-          <w:szCs w:val="22"/>
-        </w:rPr>
-        <w:t>monitor pull requests</w:t>
-      </w:r>
-      <w:r>
-        <w:rPr>
-          <w:rFonts w:ascii="Arial" w:hAnsi="Arial" w:cs="Arial"/>
-          <w:sz w:val="22"/>
-          <w:szCs w:val="22"/>
-        </w:rPr>
-        <w:t xml:space="preserve">, discuss this development with collaborators through Slack, and include the GitHub app in Slack for these projects to facilitate such collaboration. </w:t>
-      </w:r>
-      <w:r>
-        <w:rPr>
-          <w:rFonts w:ascii="Arial" w:hAnsi="Arial" w:cs="Arial"/>
-          <w:sz w:val="22"/>
-          <w:szCs w:val="22"/>
-        </w:rPr>
-        <w:t xml:space="preserve">At the time of publication of any new methods, algorithms developed on Github will be released in the </w:t>
-      </w:r>
-      <w:r>
-        <w:rPr>
-          <w:rFonts w:ascii="Arial" w:hAnsi="Arial" w:cs="Arial"/>
-          <w:sz w:val="22"/>
-          <w:szCs w:val="22"/>
-        </w:rPr>
-        <w:t xml:space="preserve">CoGAPS </w:t>
+        <w:t xml:space="preserve">The PI will monitor pull requests, discuss this development with collaborators through Slack, and include the GitHub app in Slack for these projects to facilitate such collaboration. </w:t>
+      </w:r>
+      <w:r>
+        <w:rPr>
+          <w:rFonts w:ascii="Arial" w:hAnsi="Arial" w:cs="Arial"/>
+          <w:sz w:val="22"/>
+          <w:szCs w:val="22"/>
+        </w:rPr>
+        <w:t xml:space="preserve">At the time of publication of any new methods, algorithms developed on Github will be released in the CoGAPS </w:t>
       </w:r>
       <w:r>
         <w:rPr>
@@ -605,1210 +579,8 @@
           <w:szCs w:val="22"/>
         </w:rPr>
       </w:pPr>
-      <w:r>
-        <w:rPr>
-          <w:rFonts w:ascii="Arial" w:hAnsi="Arial" w:cs="Arial"/>
-          <w:sz w:val="22"/>
-          <w:szCs w:val="22"/>
-        </w:rPr>
-        <w:br w:type="page"/>
-      </w:r>
-    </w:p>
-    <w:p>
-      <w:pPr>
-        <w:pStyle w:val="EndNoteBibliography"/>
-        <w:ind w:left="720" w:hanging="720"/>
-        <w:rPr>
-          <w:rFonts w:ascii="Arial" w:hAnsi="Arial" w:cs="Arial"/>
-          <w:b/>
-          <w:sz w:val="22"/>
-          <w:szCs w:val="22"/>
-        </w:rPr>
-      </w:pPr>
-      <w:r>
-        <w:rPr>
-          <w:rFonts w:ascii="Arial" w:hAnsi="Arial" w:cs="Arial"/>
-          <w:b/>
-          <w:sz w:val="22"/>
-          <w:szCs w:val="22"/>
-        </w:rPr>
-        <w:lastRenderedPageBreak/>
-        <w:t>References</w:t>
-      </w:r>
-    </w:p>
-    <w:p>
-      <w:pPr>
-        <w:pStyle w:val="EndNoteBibliography"/>
-        <w:spacing w:after="0"/>
-        <w:ind w:left="720" w:hanging="720"/>
-        <w:rPr>
-          <w:rFonts w:ascii="Arial" w:hAnsi="Arial" w:cs="Arial"/>
-          <w:noProof/>
-          <w:sz w:val="22"/>
-        </w:rPr>
-      </w:pPr>
-      <w:r>
-        <w:rPr>
-          <w:rFonts w:ascii="Arial" w:hAnsi="Arial" w:cs="Arial"/>
-          <w:sz w:val="22"/>
-          <w:szCs w:val="22"/>
-        </w:rPr>
-        <w:fldChar w:fldCharType="begin"/>
-      </w:r>
-      <w:r>
-        <w:rPr>
-          <w:rFonts w:ascii="Arial" w:hAnsi="Arial" w:cs="Arial"/>
-          <w:sz w:val="22"/>
-          <w:szCs w:val="22"/>
-        </w:rPr>
-        <w:instrText xml:space="preserve"> ADDIN EN.REFLIST </w:instrText>
-      </w:r>
-      <w:r>
-        <w:rPr>
-          <w:rFonts w:ascii="Arial" w:hAnsi="Arial" w:cs="Arial"/>
-          <w:sz w:val="22"/>
-          <w:szCs w:val="22"/>
-        </w:rPr>
-        <w:fldChar w:fldCharType="separate"/>
-      </w:r>
-      <w:r>
-        <w:rPr>
-          <w:noProof/>
-          <w:sz w:val="22"/>
-        </w:rPr>
-        <w:t>1</w:t>
-      </w:r>
-      <w:r>
-        <w:rPr>
-          <w:rFonts w:ascii="Arial" w:hAnsi="Arial" w:cs="Arial"/>
-          <w:noProof/>
-          <w:sz w:val="22"/>
-        </w:rPr>
-        <w:tab/>
-        <w:t xml:space="preserve">Wagner A, Regev A &amp; Yosef N. Revealing the vectors of cellular identity with single-cell genomics. </w:t>
-      </w:r>
-      <w:r>
-        <w:rPr>
-          <w:rFonts w:ascii="Arial" w:hAnsi="Arial" w:cs="Arial"/>
-          <w:i/>
-          <w:noProof/>
-          <w:sz w:val="22"/>
-        </w:rPr>
-        <w:t>Nat Biotechnol</w:t>
-      </w:r>
-      <w:r>
-        <w:rPr>
-          <w:rFonts w:ascii="Arial" w:hAnsi="Arial" w:cs="Arial"/>
-          <w:noProof/>
-          <w:sz w:val="22"/>
-        </w:rPr>
-        <w:t xml:space="preserve"> </w:t>
-      </w:r>
-      <w:r>
-        <w:rPr>
-          <w:rFonts w:ascii="Arial" w:hAnsi="Arial" w:cs="Arial"/>
-          <w:b/>
-          <w:noProof/>
-          <w:sz w:val="22"/>
-        </w:rPr>
-        <w:t>34</w:t>
-      </w:r>
-      <w:r>
-        <w:rPr>
-          <w:rFonts w:ascii="Arial" w:hAnsi="Arial" w:cs="Arial"/>
-          <w:noProof/>
-          <w:sz w:val="22"/>
-        </w:rPr>
-        <w:t>, 1145-1160, (2016). PMC5465644.</w:t>
-      </w:r>
-    </w:p>
-    <w:p>
-      <w:pPr>
-        <w:pStyle w:val="EndNoteBibliography"/>
-        <w:spacing w:after="0"/>
-        <w:ind w:left="720" w:hanging="720"/>
-        <w:rPr>
-          <w:rFonts w:ascii="Arial" w:hAnsi="Arial" w:cs="Arial"/>
-          <w:noProof/>
-          <w:sz w:val="22"/>
-        </w:rPr>
-      </w:pPr>
-      <w:r>
-        <w:rPr>
-          <w:noProof/>
-          <w:sz w:val="22"/>
-        </w:rPr>
-        <w:t>2</w:t>
-      </w:r>
-      <w:r>
-        <w:rPr>
-          <w:rFonts w:ascii="Arial" w:hAnsi="Arial" w:cs="Arial"/>
-          <w:noProof/>
-          <w:sz w:val="22"/>
-        </w:rPr>
-        <w:tab/>
-        <w:t xml:space="preserve">Sibisi S &amp; Skilling J. Prior distributions on measure space. </w:t>
-      </w:r>
-      <w:r>
-        <w:rPr>
-          <w:rFonts w:ascii="Arial" w:hAnsi="Arial" w:cs="Arial"/>
-          <w:i/>
-          <w:noProof/>
-          <w:sz w:val="22"/>
-        </w:rPr>
-        <w:t>Journal of the Royal Statistical Society, B</w:t>
-      </w:r>
-      <w:r>
-        <w:rPr>
-          <w:rFonts w:ascii="Arial" w:hAnsi="Arial" w:cs="Arial"/>
-          <w:noProof/>
-          <w:sz w:val="22"/>
-        </w:rPr>
-        <w:t xml:space="preserve"> </w:t>
-      </w:r>
-      <w:r>
-        <w:rPr>
-          <w:rFonts w:ascii="Arial" w:hAnsi="Arial" w:cs="Arial"/>
-          <w:b/>
-          <w:noProof/>
-          <w:sz w:val="22"/>
-        </w:rPr>
-        <w:t>59</w:t>
-      </w:r>
-      <w:r>
-        <w:rPr>
-          <w:rFonts w:ascii="Arial" w:hAnsi="Arial" w:cs="Arial"/>
-          <w:noProof/>
-          <w:sz w:val="22"/>
-        </w:rPr>
-        <w:t>, 217-235, (1997). PMID PMCID not available.</w:t>
-      </w:r>
-    </w:p>
-    <w:p>
-      <w:pPr>
-        <w:pStyle w:val="EndNoteBibliography"/>
-        <w:spacing w:after="0"/>
-        <w:ind w:left="720" w:hanging="720"/>
-        <w:rPr>
-          <w:rFonts w:ascii="Arial" w:hAnsi="Arial" w:cs="Arial"/>
-          <w:noProof/>
-          <w:sz w:val="22"/>
-        </w:rPr>
-      </w:pPr>
-      <w:r>
-        <w:rPr>
-          <w:noProof/>
-          <w:sz w:val="22"/>
-        </w:rPr>
-        <w:t>3</w:t>
-      </w:r>
-      <w:r>
-        <w:rPr>
-          <w:rFonts w:ascii="Arial" w:hAnsi="Arial" w:cs="Arial"/>
-          <w:noProof/>
-          <w:sz w:val="22"/>
-        </w:rPr>
-        <w:tab/>
-        <w:t xml:space="preserve">Fertig EJ, Stein-O'Brien G, Jaffe A &amp; Colantuoni C. Pattern identification in time-course gene expression data with the CoGAPS matrix factorization. </w:t>
-      </w:r>
-      <w:r>
-        <w:rPr>
-          <w:rFonts w:ascii="Arial" w:hAnsi="Arial" w:cs="Arial"/>
-          <w:i/>
-          <w:noProof/>
-          <w:sz w:val="22"/>
-        </w:rPr>
-        <w:t>Methods Mol Biol</w:t>
-      </w:r>
-      <w:r>
-        <w:rPr>
-          <w:rFonts w:ascii="Arial" w:hAnsi="Arial" w:cs="Arial"/>
-          <w:noProof/>
-          <w:sz w:val="22"/>
-        </w:rPr>
-        <w:t xml:space="preserve"> </w:t>
-      </w:r>
-      <w:r>
-        <w:rPr>
-          <w:rFonts w:ascii="Arial" w:hAnsi="Arial" w:cs="Arial"/>
-          <w:b/>
-          <w:noProof/>
-          <w:sz w:val="22"/>
-        </w:rPr>
-        <w:t>1101</w:t>
-      </w:r>
-      <w:r>
-        <w:rPr>
-          <w:rFonts w:ascii="Arial" w:hAnsi="Arial" w:cs="Arial"/>
-          <w:noProof/>
-          <w:sz w:val="22"/>
-        </w:rPr>
-        <w:t>, 87-112, (2014). PMID 24233779, PMCID not available.</w:t>
-      </w:r>
-    </w:p>
-    <w:p>
-      <w:pPr>
-        <w:pStyle w:val="EndNoteBibliography"/>
-        <w:spacing w:after="0"/>
-        <w:ind w:left="720" w:hanging="720"/>
-        <w:rPr>
-          <w:rFonts w:ascii="Arial" w:hAnsi="Arial" w:cs="Arial"/>
-          <w:noProof/>
-          <w:sz w:val="22"/>
-        </w:rPr>
-      </w:pPr>
-      <w:r>
-        <w:rPr>
-          <w:noProof/>
-          <w:sz w:val="22"/>
-        </w:rPr>
-        <w:t>4</w:t>
-      </w:r>
-      <w:r>
-        <w:rPr>
-          <w:rFonts w:ascii="Arial" w:hAnsi="Arial" w:cs="Arial"/>
-          <w:noProof/>
-          <w:sz w:val="22"/>
-        </w:rPr>
-        <w:tab/>
-        <w:t xml:space="preserve">Hill SM, Heiser LM, Cokelaer T, Unger M, Nesser NK, Carlin DE, Zhang Y, Sokolov A, Paull EO, Wong CK, Graim K, Bivol A, Wang H, Zhu F, Afsari B, Danilova LV, Favorov AV, Lee WS, Taylor D, Hu CW, Long BL, Noren DP, Bisberg AJ, Consortium H-D, Mills GB, Gray JW, Kellen M, Norman T, Friend S, Qutub AA, Fertig EJ, Guan Y, Song M, Stuart JM, Spellman PT, Koeppl H, Stolovitzky G, Saez-Rodriguez J &amp; Mukherjee S. Inferring causal molecular networks: empirical assessment through a community-based effort. </w:t>
-      </w:r>
-      <w:r>
-        <w:rPr>
-          <w:rFonts w:ascii="Arial" w:hAnsi="Arial" w:cs="Arial"/>
-          <w:i/>
-          <w:noProof/>
-          <w:sz w:val="22"/>
-        </w:rPr>
-        <w:t>Nat Methods</w:t>
-      </w:r>
-      <w:r>
-        <w:rPr>
-          <w:rFonts w:ascii="Arial" w:hAnsi="Arial" w:cs="Arial"/>
-          <w:noProof/>
-          <w:sz w:val="22"/>
-        </w:rPr>
-        <w:t xml:space="preserve"> </w:t>
-      </w:r>
-      <w:r>
-        <w:rPr>
-          <w:rFonts w:ascii="Arial" w:hAnsi="Arial" w:cs="Arial"/>
-          <w:b/>
-          <w:noProof/>
-          <w:sz w:val="22"/>
-        </w:rPr>
-        <w:t>13</w:t>
-      </w:r>
-      <w:r>
-        <w:rPr>
-          <w:rFonts w:ascii="Arial" w:hAnsi="Arial" w:cs="Arial"/>
-          <w:noProof/>
-          <w:sz w:val="22"/>
-        </w:rPr>
-        <w:t>, 310-318, (2016). PMC4854847.</w:t>
-      </w:r>
-    </w:p>
-    <w:p>
-      <w:pPr>
-        <w:pStyle w:val="EndNoteBibliography"/>
-        <w:spacing w:after="0"/>
-        <w:ind w:left="720" w:hanging="720"/>
-        <w:rPr>
-          <w:rFonts w:ascii="Arial" w:hAnsi="Arial" w:cs="Arial"/>
-          <w:noProof/>
-          <w:sz w:val="22"/>
-        </w:rPr>
-      </w:pPr>
-      <w:r>
-        <w:rPr>
-          <w:noProof/>
-          <w:sz w:val="22"/>
-        </w:rPr>
-        <w:t>5</w:t>
-      </w:r>
-      <w:r>
-        <w:rPr>
-          <w:rFonts w:ascii="Arial" w:hAnsi="Arial" w:cs="Arial"/>
-          <w:noProof/>
-          <w:sz w:val="22"/>
-        </w:rPr>
-        <w:tab/>
-        <w:t xml:space="preserve">Ochs MF &amp; Fertig EJ. Matrix Factorization for Transcriptional Regulatory Network Inference. </w:t>
-      </w:r>
-      <w:r>
-        <w:rPr>
-          <w:rFonts w:ascii="Arial" w:hAnsi="Arial" w:cs="Arial"/>
-          <w:i/>
-          <w:noProof/>
-          <w:sz w:val="22"/>
-        </w:rPr>
-        <w:t>IEEE Symp Comput Intell Bioinforma Comput Biol Proc</w:t>
-      </w:r>
-      <w:r>
-        <w:rPr>
-          <w:rFonts w:ascii="Arial" w:hAnsi="Arial" w:cs="Arial"/>
-          <w:noProof/>
-          <w:sz w:val="22"/>
-        </w:rPr>
-        <w:t xml:space="preserve"> </w:t>
-      </w:r>
-      <w:r>
-        <w:rPr>
-          <w:rFonts w:ascii="Arial" w:hAnsi="Arial" w:cs="Arial"/>
-          <w:b/>
-          <w:noProof/>
-          <w:sz w:val="22"/>
-        </w:rPr>
-        <w:t>2012</w:t>
-      </w:r>
-      <w:r>
-        <w:rPr>
-          <w:rFonts w:ascii="Arial" w:hAnsi="Arial" w:cs="Arial"/>
-          <w:noProof/>
-          <w:sz w:val="22"/>
-        </w:rPr>
-        <w:t>, 387-396, (2012). PMC4212829.</w:t>
-      </w:r>
-    </w:p>
-    <w:p>
-      <w:pPr>
-        <w:pStyle w:val="EndNoteBibliography"/>
-        <w:spacing w:after="0"/>
-        <w:ind w:left="720" w:hanging="720"/>
-        <w:rPr>
-          <w:noProof/>
-        </w:rPr>
-      </w:pPr>
-      <w:r>
-        <w:rPr>
-          <w:noProof/>
-          <w:sz w:val="22"/>
-        </w:rPr>
-        <w:t>6</w:t>
-      </w:r>
-      <w:r>
-        <w:rPr>
-          <w:rFonts w:ascii="Arial" w:hAnsi="Arial" w:cs="Arial"/>
-          <w:noProof/>
-          <w:sz w:val="22"/>
-        </w:rPr>
-        <w:tab/>
-      </w:r>
-      <w:r>
-        <w:rPr>
-          <w:noProof/>
-        </w:rPr>
-        <w:t xml:space="preserve">Stein-O'Brien G, Kagohara LT, Li S, Thakar M, Ranaweera R, Ozawa H, Cheng H, Considine M, Favorov A, Danilova L, Califano JA, Izumchenko E, Gaykalova DA, Chung CH &amp; Fertig EJ. </w:t>
-      </w:r>
-      <w:r>
-        <w:rPr>
-          <w:i/>
-          <w:noProof/>
-        </w:rPr>
-        <w:t>Integrated time-course omics analysis distinguishes immediate therapeutic response from acquired resistance</w:t>
-      </w:r>
-      <w:r>
-        <w:rPr>
-          <w:noProof/>
-        </w:rPr>
-        <w:t xml:space="preserve"> (Bioarxiv, 2017).</w:t>
-      </w:r>
-    </w:p>
-    <w:p>
-      <w:pPr>
-        <w:pStyle w:val="EndNoteBibliography"/>
-        <w:spacing w:after="0"/>
-        <w:ind w:left="720" w:hanging="720"/>
-        <w:rPr>
-          <w:rFonts w:ascii="Arial" w:hAnsi="Arial" w:cs="Arial"/>
-          <w:noProof/>
-          <w:sz w:val="22"/>
-        </w:rPr>
-      </w:pPr>
-      <w:r>
-        <w:rPr>
-          <w:noProof/>
-          <w:sz w:val="22"/>
-        </w:rPr>
-        <w:t>7</w:t>
-      </w:r>
-      <w:r>
-        <w:rPr>
-          <w:rFonts w:ascii="Arial" w:hAnsi="Arial" w:cs="Arial"/>
-          <w:noProof/>
-          <w:sz w:val="22"/>
-        </w:rPr>
-        <w:tab/>
-        <w:t xml:space="preserve">Fertig EJ, Ren Q, Cheng H, Hatakeyama H, Dicker AP, Rodeck U, Considine M, Ochs MF &amp; Chung CH. Gene expression signatures modulated by epidermal growth factor receptor activation and their relationship to cetuximab resistance in head and neck squamous cell carcinoma. </w:t>
-      </w:r>
-      <w:r>
-        <w:rPr>
-          <w:rFonts w:ascii="Arial" w:hAnsi="Arial" w:cs="Arial"/>
-          <w:i/>
-          <w:noProof/>
-          <w:sz w:val="22"/>
-        </w:rPr>
-        <w:t>BMC Genomics</w:t>
-      </w:r>
-      <w:r>
-        <w:rPr>
-          <w:rFonts w:ascii="Arial" w:hAnsi="Arial" w:cs="Arial"/>
-          <w:noProof/>
-          <w:sz w:val="22"/>
-        </w:rPr>
-        <w:t xml:space="preserve"> </w:t>
-      </w:r>
-      <w:r>
-        <w:rPr>
-          <w:rFonts w:ascii="Arial" w:hAnsi="Arial" w:cs="Arial"/>
-          <w:b/>
-          <w:noProof/>
-          <w:sz w:val="22"/>
-        </w:rPr>
-        <w:t>13</w:t>
-      </w:r>
-      <w:r>
-        <w:rPr>
-          <w:rFonts w:ascii="Arial" w:hAnsi="Arial" w:cs="Arial"/>
-          <w:noProof/>
-          <w:sz w:val="22"/>
-        </w:rPr>
-        <w:t>, 160, (2012). PMC3460736.</w:t>
-      </w:r>
-    </w:p>
-    <w:p>
-      <w:pPr>
-        <w:pStyle w:val="EndNoteBibliography"/>
-        <w:spacing w:after="0"/>
-        <w:ind w:left="720" w:hanging="720"/>
-        <w:rPr>
-          <w:rFonts w:ascii="Arial" w:hAnsi="Arial" w:cs="Arial"/>
-          <w:noProof/>
-          <w:sz w:val="22"/>
-        </w:rPr>
-      </w:pPr>
-      <w:r>
-        <w:rPr>
-          <w:noProof/>
-          <w:sz w:val="22"/>
-        </w:rPr>
-        <w:t>8</w:t>
-      </w:r>
-      <w:r>
-        <w:rPr>
-          <w:rFonts w:ascii="Arial" w:hAnsi="Arial" w:cs="Arial"/>
-          <w:noProof/>
-          <w:sz w:val="22"/>
-        </w:rPr>
-        <w:tab/>
-        <w:t xml:space="preserve">Stein-O'Brien GL, Carey JL, Lee WS, Considine M, Favorov AV, Flam E, Guo T, Li S, Marchionni L, Sherman T, Sivy S, Gaykalova DA, McKay RD, Ochs MF, Colantuoni C &amp; Fertig EJ. PatternMarkers &amp; GWCoGAPS for novel data-driven biomarkers via whole transcriptome NMF. </w:t>
-      </w:r>
-      <w:r>
-        <w:rPr>
-          <w:rFonts w:ascii="Arial" w:hAnsi="Arial" w:cs="Arial"/>
-          <w:i/>
-          <w:noProof/>
-          <w:sz w:val="22"/>
-        </w:rPr>
-        <w:t>Bioinformatics</w:t>
-      </w:r>
-      <w:r>
-        <w:rPr>
-          <w:rFonts w:ascii="Arial" w:hAnsi="Arial" w:cs="Arial"/>
-          <w:noProof/>
-          <w:sz w:val="22"/>
-        </w:rPr>
-        <w:t>, (2017). PMID 28174896, PMCID not available.</w:t>
-      </w:r>
-    </w:p>
-    <w:p>
-      <w:pPr>
-        <w:pStyle w:val="EndNoteBibliography"/>
-        <w:spacing w:after="0"/>
-        <w:ind w:left="720" w:hanging="720"/>
-        <w:rPr>
-          <w:rFonts w:ascii="Arial" w:hAnsi="Arial" w:cs="Arial"/>
-          <w:noProof/>
-          <w:sz w:val="22"/>
-        </w:rPr>
-      </w:pPr>
-      <w:r>
-        <w:rPr>
-          <w:noProof/>
-          <w:sz w:val="22"/>
-        </w:rPr>
-        <w:t>9</w:t>
-      </w:r>
-      <w:r>
-        <w:rPr>
-          <w:rFonts w:ascii="Arial" w:hAnsi="Arial" w:cs="Arial"/>
-          <w:noProof/>
-          <w:sz w:val="22"/>
-        </w:rPr>
-        <w:tab/>
-        <w:t xml:space="preserve">Fertig EJ, Markovic A, Danilova LV, Gaykalova DA, Cope L, Chung CH, Ochs MF &amp; Califano JA. Preferential activation of the hedgehog pathway by epigenetic modulations in HPV negative HNSCC identified with meta-pathway analysis. </w:t>
-      </w:r>
-      <w:r>
-        <w:rPr>
-          <w:rFonts w:ascii="Arial" w:hAnsi="Arial" w:cs="Arial"/>
-          <w:i/>
-          <w:noProof/>
-          <w:sz w:val="22"/>
-        </w:rPr>
-        <w:t>PLoS One</w:t>
-      </w:r>
-      <w:r>
-        <w:rPr>
-          <w:rFonts w:ascii="Arial" w:hAnsi="Arial" w:cs="Arial"/>
-          <w:noProof/>
-          <w:sz w:val="22"/>
-        </w:rPr>
-        <w:t xml:space="preserve"> </w:t>
-      </w:r>
-      <w:r>
-        <w:rPr>
-          <w:rFonts w:ascii="Arial" w:hAnsi="Arial" w:cs="Arial"/>
-          <w:b/>
-          <w:noProof/>
-          <w:sz w:val="22"/>
-        </w:rPr>
-        <w:t>8</w:t>
-      </w:r>
-      <w:r>
-        <w:rPr>
-          <w:rFonts w:ascii="Arial" w:hAnsi="Arial" w:cs="Arial"/>
-          <w:noProof/>
-          <w:sz w:val="22"/>
-        </w:rPr>
-        <w:t>, e78127, (2013). PMC3817178.</w:t>
-      </w:r>
-    </w:p>
-    <w:p>
-      <w:pPr>
-        <w:pStyle w:val="EndNoteBibliography"/>
-        <w:spacing w:after="0"/>
-        <w:ind w:left="720" w:hanging="720"/>
-        <w:rPr>
-          <w:rFonts w:ascii="Arial" w:hAnsi="Arial" w:cs="Arial"/>
-          <w:noProof/>
-          <w:sz w:val="22"/>
-        </w:rPr>
-      </w:pPr>
-      <w:r>
-        <w:rPr>
-          <w:noProof/>
-          <w:sz w:val="22"/>
-        </w:rPr>
-        <w:t>10</w:t>
-      </w:r>
-      <w:r>
-        <w:rPr>
-          <w:rFonts w:ascii="Arial" w:hAnsi="Arial" w:cs="Arial"/>
-          <w:noProof/>
-          <w:sz w:val="22"/>
-        </w:rPr>
-        <w:tab/>
-        <w:t xml:space="preserve">Zakeri M, Srivastava A, Almodaresi F &amp; Patro R. Improved data-driven likelihood factorizations for transcript abundance estimation. </w:t>
-      </w:r>
-      <w:r>
-        <w:rPr>
-          <w:rFonts w:ascii="Arial" w:hAnsi="Arial" w:cs="Arial"/>
-          <w:i/>
-          <w:noProof/>
-          <w:sz w:val="22"/>
-        </w:rPr>
-        <w:t>Bioinformatics</w:t>
-      </w:r>
-      <w:r>
-        <w:rPr>
-          <w:rFonts w:ascii="Arial" w:hAnsi="Arial" w:cs="Arial"/>
-          <w:noProof/>
-          <w:sz w:val="22"/>
-        </w:rPr>
-        <w:t xml:space="preserve"> </w:t>
-      </w:r>
-      <w:r>
-        <w:rPr>
-          <w:rFonts w:ascii="Arial" w:hAnsi="Arial" w:cs="Arial"/>
-          <w:b/>
-          <w:noProof/>
-          <w:sz w:val="22"/>
-        </w:rPr>
-        <w:t>33</w:t>
-      </w:r>
-      <w:r>
-        <w:rPr>
-          <w:rFonts w:ascii="Arial" w:hAnsi="Arial" w:cs="Arial"/>
-          <w:noProof/>
-          <w:sz w:val="22"/>
-        </w:rPr>
-        <w:t>, i142-i151, (2017). PMID PMCID not available.</w:t>
-      </w:r>
-    </w:p>
-    <w:p>
-      <w:pPr>
-        <w:pStyle w:val="EndNoteBibliography"/>
-        <w:spacing w:after="0"/>
-        <w:ind w:left="720" w:hanging="720"/>
-        <w:rPr>
-          <w:rFonts w:ascii="Arial" w:hAnsi="Arial" w:cs="Arial"/>
-          <w:noProof/>
-          <w:sz w:val="22"/>
-        </w:rPr>
-      </w:pPr>
-      <w:r>
-        <w:rPr>
-          <w:noProof/>
-          <w:sz w:val="22"/>
-        </w:rPr>
-        <w:t>11</w:t>
-      </w:r>
-      <w:r>
-        <w:rPr>
-          <w:rFonts w:ascii="Arial" w:hAnsi="Arial" w:cs="Arial"/>
-          <w:noProof/>
-          <w:sz w:val="22"/>
-        </w:rPr>
-        <w:tab/>
-        <w:t xml:space="preserve">de Campos CP, Rancoita PM, Kwee I, Zucca E, Zaffalon M &amp; Bertoni F. Discovering subgroups of patients from DNA copy number data using NMF on compacted matrices. </w:t>
-      </w:r>
-      <w:r>
-        <w:rPr>
-          <w:rFonts w:ascii="Arial" w:hAnsi="Arial" w:cs="Arial"/>
-          <w:i/>
-          <w:noProof/>
-          <w:sz w:val="22"/>
-        </w:rPr>
-        <w:t>PLoS One</w:t>
-      </w:r>
-      <w:r>
-        <w:rPr>
-          <w:rFonts w:ascii="Arial" w:hAnsi="Arial" w:cs="Arial"/>
-          <w:noProof/>
-          <w:sz w:val="22"/>
-        </w:rPr>
-        <w:t xml:space="preserve"> </w:t>
-      </w:r>
-      <w:r>
-        <w:rPr>
-          <w:rFonts w:ascii="Arial" w:hAnsi="Arial" w:cs="Arial"/>
-          <w:b/>
-          <w:noProof/>
-          <w:sz w:val="22"/>
-        </w:rPr>
-        <w:t>8</w:t>
-      </w:r>
-      <w:r>
-        <w:rPr>
-          <w:rFonts w:ascii="Arial" w:hAnsi="Arial" w:cs="Arial"/>
-          <w:noProof/>
-          <w:sz w:val="22"/>
-        </w:rPr>
-        <w:t>, e79720, (2013). PMC3835832.</w:t>
-      </w:r>
-    </w:p>
-    <w:p>
-      <w:pPr>
-        <w:pStyle w:val="EndNoteBibliography"/>
-        <w:spacing w:after="0"/>
-        <w:ind w:left="720" w:hanging="720"/>
-        <w:rPr>
-          <w:rFonts w:ascii="Arial" w:hAnsi="Arial" w:cs="Arial"/>
-          <w:noProof/>
-          <w:sz w:val="22"/>
-        </w:rPr>
-      </w:pPr>
-      <w:r>
-        <w:rPr>
-          <w:noProof/>
-          <w:sz w:val="22"/>
-        </w:rPr>
-        <w:t>12</w:t>
-      </w:r>
-      <w:r>
-        <w:rPr>
-          <w:rFonts w:ascii="Arial" w:hAnsi="Arial" w:cs="Arial"/>
-          <w:noProof/>
-          <w:sz w:val="22"/>
-        </w:rPr>
-        <w:tab/>
-        <w:t xml:space="preserve">Tepper M &amp; Sapiro G. Compressed Nonnegative Matrix Factorization Is Fast and Accurate. </w:t>
-      </w:r>
-      <w:r>
-        <w:rPr>
-          <w:rFonts w:ascii="Arial" w:hAnsi="Arial" w:cs="Arial"/>
-          <w:i/>
-          <w:noProof/>
-          <w:sz w:val="22"/>
-        </w:rPr>
-        <w:t>IEEE Transactions on Signal Processing</w:t>
-      </w:r>
-      <w:r>
-        <w:rPr>
-          <w:rFonts w:ascii="Arial" w:hAnsi="Arial" w:cs="Arial"/>
-          <w:noProof/>
-          <w:sz w:val="22"/>
-        </w:rPr>
-        <w:t xml:space="preserve"> </w:t>
-      </w:r>
-      <w:r>
-        <w:rPr>
-          <w:rFonts w:ascii="Arial" w:hAnsi="Arial" w:cs="Arial"/>
-          <w:b/>
-          <w:noProof/>
-          <w:sz w:val="22"/>
-        </w:rPr>
-        <w:t>64</w:t>
-      </w:r>
-      <w:r>
-        <w:rPr>
-          <w:rFonts w:ascii="Arial" w:hAnsi="Arial" w:cs="Arial"/>
-          <w:noProof/>
-          <w:sz w:val="22"/>
-        </w:rPr>
-        <w:t>, 2269-2283, (2016). PMID PMCID not available.</w:t>
-      </w:r>
-    </w:p>
-    <w:p>
-      <w:pPr>
-        <w:pStyle w:val="EndNoteBibliography"/>
-        <w:spacing w:after="0"/>
-        <w:ind w:left="720" w:hanging="720"/>
-        <w:rPr>
-          <w:rFonts w:ascii="Arial" w:hAnsi="Arial" w:cs="Arial"/>
-          <w:noProof/>
-          <w:sz w:val="22"/>
-        </w:rPr>
-      </w:pPr>
-      <w:r>
-        <w:rPr>
-          <w:noProof/>
-          <w:sz w:val="22"/>
-        </w:rPr>
-        <w:t>13</w:t>
-      </w:r>
-      <w:r>
-        <w:rPr>
-          <w:rFonts w:ascii="Arial" w:hAnsi="Arial" w:cs="Arial"/>
-          <w:noProof/>
-          <w:sz w:val="22"/>
-        </w:rPr>
-        <w:tab/>
-        <w:t xml:space="preserve">Gaykalova DA, Zizkova V, Guo T, Tiscareno I, Wei Y, Vatapalli R, Hennessey PT, Ahn J, Danilova L, Khan Z, Bishop JA, Gutkind JS, Koch WM, Westra WH, Fertig EJ, Ochs MF &amp; Califano JA. Integrative computational analysis of transcriptional and epigenetic alterations implicates DTX1 as a putative tumor suppressor gene in HNSCC. </w:t>
-      </w:r>
-      <w:r>
-        <w:rPr>
-          <w:rFonts w:ascii="Arial" w:hAnsi="Arial" w:cs="Arial"/>
-          <w:i/>
-          <w:noProof/>
-          <w:sz w:val="22"/>
-        </w:rPr>
-        <w:t>Oncotarget</w:t>
-      </w:r>
-      <w:r>
-        <w:rPr>
-          <w:rFonts w:ascii="Arial" w:hAnsi="Arial" w:cs="Arial"/>
-          <w:noProof/>
-          <w:sz w:val="22"/>
-        </w:rPr>
-        <w:t xml:space="preserve"> </w:t>
-      </w:r>
-      <w:r>
-        <w:rPr>
-          <w:rFonts w:ascii="Arial" w:hAnsi="Arial" w:cs="Arial"/>
-          <w:b/>
-          <w:noProof/>
-          <w:sz w:val="22"/>
-        </w:rPr>
-        <w:t>8</w:t>
-      </w:r>
-      <w:r>
-        <w:rPr>
-          <w:rFonts w:ascii="Arial" w:hAnsi="Arial" w:cs="Arial"/>
-          <w:noProof/>
-          <w:sz w:val="22"/>
-        </w:rPr>
-        <w:t>, 15349-15363, (2017). PMID 28146432, PMCID not available.</w:t>
-      </w:r>
-    </w:p>
-    <w:p>
-      <w:pPr>
-        <w:pStyle w:val="EndNoteBibliography"/>
-        <w:spacing w:after="0"/>
-        <w:ind w:left="720" w:hanging="720"/>
-        <w:rPr>
-          <w:rFonts w:ascii="Arial" w:hAnsi="Arial" w:cs="Arial"/>
-          <w:noProof/>
-          <w:sz w:val="22"/>
-        </w:rPr>
-      </w:pPr>
-      <w:r>
-        <w:rPr>
-          <w:noProof/>
-          <w:sz w:val="22"/>
-        </w:rPr>
-        <w:t>14</w:t>
-      </w:r>
-      <w:r>
-        <w:rPr>
-          <w:rFonts w:ascii="Arial" w:hAnsi="Arial" w:cs="Arial"/>
-          <w:noProof/>
-          <w:sz w:val="22"/>
-        </w:rPr>
-        <w:tab/>
-        <w:t xml:space="preserve">Parker HS, Leek JT, Favorov AV, Considine M, Xia X, Chavan S, Chung CH &amp; Fertig EJ. Preserving biological heterogeneity with a permuted surrogate variable analysis for genomics batch correction. </w:t>
-      </w:r>
-      <w:r>
-        <w:rPr>
-          <w:rFonts w:ascii="Arial" w:hAnsi="Arial" w:cs="Arial"/>
-          <w:i/>
-          <w:noProof/>
-          <w:sz w:val="22"/>
-        </w:rPr>
-        <w:t>Bioinformatics</w:t>
-      </w:r>
-      <w:r>
-        <w:rPr>
-          <w:rFonts w:ascii="Arial" w:hAnsi="Arial" w:cs="Arial"/>
-          <w:noProof/>
-          <w:sz w:val="22"/>
-        </w:rPr>
-        <w:t xml:space="preserve"> </w:t>
-      </w:r>
-      <w:r>
-        <w:rPr>
-          <w:rFonts w:ascii="Arial" w:hAnsi="Arial" w:cs="Arial"/>
-          <w:b/>
-          <w:noProof/>
-          <w:sz w:val="22"/>
-        </w:rPr>
-        <w:t>30</w:t>
-      </w:r>
-      <w:r>
-        <w:rPr>
-          <w:rFonts w:ascii="Arial" w:hAnsi="Arial" w:cs="Arial"/>
-          <w:noProof/>
-          <w:sz w:val="22"/>
-        </w:rPr>
-        <w:t>, 2757-2763, (2014). PMC4173013.</w:t>
-      </w:r>
-    </w:p>
-    <w:p>
-      <w:pPr>
-        <w:pStyle w:val="EndNoteBibliography"/>
-        <w:spacing w:after="0"/>
-        <w:ind w:left="720" w:hanging="720"/>
-        <w:rPr>
-          <w:rFonts w:ascii="Arial" w:hAnsi="Arial" w:cs="Arial"/>
-          <w:noProof/>
-          <w:sz w:val="22"/>
-        </w:rPr>
-      </w:pPr>
-      <w:r>
-        <w:rPr>
-          <w:noProof/>
-          <w:sz w:val="22"/>
-        </w:rPr>
-        <w:t>15</w:t>
-      </w:r>
-      <w:r>
-        <w:rPr>
-          <w:rFonts w:ascii="Arial" w:hAnsi="Arial" w:cs="Arial"/>
-          <w:noProof/>
-          <w:sz w:val="22"/>
-        </w:rPr>
-        <w:tab/>
-        <w:t xml:space="preserve">Fertig EJ, Ding J, Favorov AV, Parmigiani G &amp; Ochs MF. CoGAPS: an R/C++ package to identify patterns and biological process activity in transcriptomic data. </w:t>
-      </w:r>
-      <w:r>
-        <w:rPr>
-          <w:rFonts w:ascii="Arial" w:hAnsi="Arial" w:cs="Arial"/>
-          <w:i/>
-          <w:noProof/>
-          <w:sz w:val="22"/>
-        </w:rPr>
-        <w:t>Bioinformatics</w:t>
-      </w:r>
-      <w:r>
-        <w:rPr>
-          <w:rFonts w:ascii="Arial" w:hAnsi="Arial" w:cs="Arial"/>
-          <w:noProof/>
-          <w:sz w:val="22"/>
-        </w:rPr>
-        <w:t xml:space="preserve"> </w:t>
-      </w:r>
-      <w:r>
-        <w:rPr>
-          <w:rFonts w:ascii="Arial" w:hAnsi="Arial" w:cs="Arial"/>
-          <w:b/>
-          <w:noProof/>
-          <w:sz w:val="22"/>
-        </w:rPr>
-        <w:t>26</w:t>
-      </w:r>
-      <w:r>
-        <w:rPr>
-          <w:rFonts w:ascii="Arial" w:hAnsi="Arial" w:cs="Arial"/>
-          <w:noProof/>
-          <w:sz w:val="22"/>
-        </w:rPr>
-        <w:t>, 2792-2793, (2010). PMC3025742.</w:t>
-      </w:r>
-    </w:p>
-    <w:p>
-      <w:pPr>
-        <w:pStyle w:val="EndNoteBibliography"/>
-        <w:spacing w:after="0"/>
-        <w:ind w:left="720" w:hanging="720"/>
-        <w:rPr>
-          <w:rFonts w:ascii="Arial" w:hAnsi="Arial" w:cs="Arial"/>
-          <w:noProof/>
-          <w:sz w:val="22"/>
-        </w:rPr>
-      </w:pPr>
-      <w:r>
-        <w:rPr>
-          <w:noProof/>
-          <w:sz w:val="22"/>
-        </w:rPr>
-        <w:t>16</w:t>
-      </w:r>
-      <w:r>
-        <w:rPr>
-          <w:rFonts w:ascii="Arial" w:hAnsi="Arial" w:cs="Arial"/>
-          <w:noProof/>
-          <w:sz w:val="22"/>
-        </w:rPr>
-        <w:tab/>
-        <w:t xml:space="preserve">van Dijk D, Nainys J, Sharma R, Kathail P, Carr AJ, Moon KR, Mazutis L, Wolf G, Krishnaswamy S &amp; Pe'er D. MAGIC: A diffusion-based imputation method reveals gene-gene interactions in single-cell RNA-sequencing data. </w:t>
-      </w:r>
-      <w:r>
-        <w:rPr>
-          <w:rFonts w:ascii="Arial" w:hAnsi="Arial" w:cs="Arial"/>
-          <w:i/>
-          <w:noProof/>
-          <w:sz w:val="22"/>
-        </w:rPr>
-        <w:t>bioRxiv</w:t>
-      </w:r>
-      <w:r>
-        <w:rPr>
-          <w:rFonts w:ascii="Arial" w:hAnsi="Arial" w:cs="Arial"/>
-          <w:noProof/>
-          <w:sz w:val="22"/>
-        </w:rPr>
-        <w:t>, (2017). PMID PMCID not available.</w:t>
-      </w:r>
-    </w:p>
-    <w:p>
-      <w:pPr>
-        <w:pStyle w:val="EndNoteBibliography"/>
-        <w:spacing w:after="0"/>
-        <w:ind w:left="720" w:hanging="720"/>
-        <w:rPr>
-          <w:rFonts w:ascii="Arial" w:hAnsi="Arial" w:cs="Arial"/>
-          <w:noProof/>
-          <w:sz w:val="22"/>
-        </w:rPr>
-      </w:pPr>
-      <w:r>
-        <w:rPr>
-          <w:noProof/>
-          <w:sz w:val="22"/>
-        </w:rPr>
-        <w:t>17</w:t>
-      </w:r>
-      <w:r>
-        <w:rPr>
-          <w:rFonts w:ascii="Arial" w:hAnsi="Arial" w:cs="Arial"/>
-          <w:noProof/>
-          <w:sz w:val="22"/>
-        </w:rPr>
-        <w:tab/>
-        <w:t xml:space="preserve">Fertig EJ, Ozawa H, Thakar M, Howard JD, Kagohara LT, Krigsfeld G, Ranaweera RS, Hughes RM, Perez J, Jones S, Favorov AV, Carey J, Stein-O'Brien G, Gaykalova DA, Ochs MF &amp; Chung CH. CoGAPS matrix factorization algorithm identifies transcriptional changes in AP-2alpha target genes in feedback from therapeutic inhibition of the EGFR network. </w:t>
-      </w:r>
-      <w:r>
-        <w:rPr>
-          <w:rFonts w:ascii="Arial" w:hAnsi="Arial" w:cs="Arial"/>
-          <w:i/>
-          <w:noProof/>
-          <w:sz w:val="22"/>
-        </w:rPr>
-        <w:t>Oncotarget</w:t>
-      </w:r>
-      <w:r>
-        <w:rPr>
-          <w:rFonts w:ascii="Arial" w:hAnsi="Arial" w:cs="Arial"/>
-          <w:noProof/>
-          <w:sz w:val="22"/>
-        </w:rPr>
-        <w:t xml:space="preserve"> </w:t>
-      </w:r>
-      <w:r>
-        <w:rPr>
-          <w:rFonts w:ascii="Arial" w:hAnsi="Arial" w:cs="Arial"/>
-          <w:b/>
-          <w:noProof/>
-          <w:sz w:val="22"/>
-        </w:rPr>
-        <w:t>7</w:t>
-      </w:r>
-      <w:r>
-        <w:rPr>
-          <w:rFonts w:ascii="Arial" w:hAnsi="Arial" w:cs="Arial"/>
-          <w:noProof/>
-          <w:sz w:val="22"/>
-        </w:rPr>
-        <w:t>, 73845-73864, (2016). PMC5342018.</w:t>
-      </w:r>
-    </w:p>
-    <w:p>
-      <w:pPr>
-        <w:pStyle w:val="EndNoteBibliography"/>
-        <w:spacing w:after="0"/>
-        <w:ind w:left="720" w:hanging="720"/>
-        <w:rPr>
-          <w:noProof/>
-        </w:rPr>
-      </w:pPr>
-      <w:r>
-        <w:rPr>
-          <w:noProof/>
-          <w:sz w:val="22"/>
-        </w:rPr>
-        <w:t>18</w:t>
-      </w:r>
-      <w:r>
-        <w:rPr>
-          <w:rFonts w:ascii="Arial" w:hAnsi="Arial" w:cs="Arial"/>
-          <w:noProof/>
-          <w:sz w:val="22"/>
-        </w:rPr>
-        <w:tab/>
-      </w:r>
-      <w:r>
-        <w:rPr>
-          <w:noProof/>
-        </w:rPr>
-        <w:t xml:space="preserve">Moon KR, Dijk Dv, Wang Z, Chen W, Hirn MJ, Coifman RR, Ivanova NB, Wolf G &amp; Krishnaswamy S. </w:t>
-      </w:r>
-      <w:r>
-        <w:rPr>
-          <w:i/>
-          <w:noProof/>
-        </w:rPr>
-        <w:t>PHATE: A Dimensionality Reduction Method for Visualizing Trajectory Structures in High-Dimensional Biological Data</w:t>
-      </w:r>
-      <w:r>
-        <w:rPr>
-          <w:noProof/>
-        </w:rPr>
-        <w:t xml:space="preserve"> (2017).</w:t>
-      </w:r>
-    </w:p>
-    <w:p>
-      <w:pPr>
-        <w:pStyle w:val="EndNoteBibliography"/>
-        <w:ind w:left="720" w:hanging="720"/>
-        <w:rPr>
-          <w:rFonts w:ascii="Arial" w:hAnsi="Arial" w:cs="Arial"/>
-          <w:noProof/>
-          <w:sz w:val="22"/>
-        </w:rPr>
-      </w:pPr>
-      <w:r>
-        <w:rPr>
-          <w:noProof/>
-          <w:sz w:val="22"/>
-        </w:rPr>
-        <w:t>19</w:t>
-      </w:r>
-      <w:r>
-        <w:rPr>
-          <w:rFonts w:ascii="Arial" w:hAnsi="Arial" w:cs="Arial"/>
-          <w:noProof/>
-          <w:sz w:val="22"/>
-        </w:rPr>
-        <w:tab/>
-        <w:t xml:space="preserve">Tan J, Doing G, Lewis KA, Price CE, Chen KM, Cady KC, Perchuk B, Laub MT, Hogan DA &amp; Greene CS. Unsupervised Extraction of Stable Expression Signatures from Public Compendia with an Ensemble of Neural Networks. </w:t>
-      </w:r>
-      <w:r>
-        <w:rPr>
-          <w:rFonts w:ascii="Arial" w:hAnsi="Arial" w:cs="Arial"/>
-          <w:i/>
-          <w:noProof/>
-          <w:sz w:val="22"/>
-        </w:rPr>
-        <w:t>Cell Syst</w:t>
-      </w:r>
-      <w:r>
-        <w:rPr>
-          <w:rFonts w:ascii="Arial" w:hAnsi="Arial" w:cs="Arial"/>
-          <w:noProof/>
-          <w:sz w:val="22"/>
-        </w:rPr>
-        <w:t xml:space="preserve"> </w:t>
-      </w:r>
-      <w:r>
-        <w:rPr>
-          <w:rFonts w:ascii="Arial" w:hAnsi="Arial" w:cs="Arial"/>
-          <w:b/>
-          <w:noProof/>
-          <w:sz w:val="22"/>
-        </w:rPr>
-        <w:t>5</w:t>
-      </w:r>
-      <w:r>
-        <w:rPr>
-          <w:rFonts w:ascii="Arial" w:hAnsi="Arial" w:cs="Arial"/>
-          <w:noProof/>
-          <w:sz w:val="22"/>
-        </w:rPr>
-        <w:t>, 63-71 e66, (2017). PMC5532071.</w:t>
-      </w:r>
-    </w:p>
-    <w:p>
-      <w:pPr>
-        <w:adjustRightInd w:val="0"/>
-        <w:spacing w:after="120"/>
-      </w:pPr>
-      <w:r>
-        <w:rPr>
-          <w:rFonts w:ascii="Arial" w:hAnsi="Arial" w:cs="Arial"/>
-          <w:sz w:val="22"/>
-          <w:szCs w:val="22"/>
-        </w:rPr>
-        <w:fldChar w:fldCharType="end"/>
-      </w:r>
-    </w:p>
-    <w:p>
-      <w:pPr>
-        <w:adjustRightInd w:val="0"/>
-        <w:spacing w:after="120"/>
-        <w:rPr>
-          <w:rFonts w:ascii="Helvetica" w:hAnsi="Helvetica" w:cs="Helvetica"/>
-        </w:rPr>
-      </w:pPr>
-    </w:p>
-    <w:p>
-      <w:pPr>
-        <w:adjustRightInd w:val="0"/>
-        <w:spacing w:after="120"/>
-        <w:rPr>
-          <w:rFonts w:ascii="Helvetica" w:hAnsi="Helvetica" w:cs="Helvetica"/>
-        </w:rPr>
-      </w:pPr>
-    </w:p>
-    <w:p>
-      <w:pPr>
-        <w:adjustRightInd w:val="0"/>
-        <w:spacing w:after="120"/>
-        <w:rPr>
-          <w:rFonts w:ascii="Arial" w:hAnsi="Arial" w:cs="Arial"/>
-          <w:sz w:val="22"/>
-          <w:szCs w:val="22"/>
-        </w:rPr>
-      </w:pPr>
+      <w:bookmarkStart w:id="0" w:name="_GoBack"/>
+      <w:bookmarkEnd w:id="0"/>
     </w:p>
     <w:sectPr>
       <w:pgSz w:w="12240" w:h="15840"/>
@@ -2344,6 +1116,9 @@
     <w:lsdException w:name="Note Level 5" w:semiHidden="1" w:unhideWhenUsed="1"/>
     <w:lsdException w:name="Note Level 6" w:semiHidden="1" w:unhideWhenUsed="1"/>
     <w:lsdException w:name="Note Level 7" w:semiHidden="1" w:unhideWhenUsed="1"/>
+    <w:lsdException w:name="Light Shading"/>
+    <w:lsdException w:name="Light List"/>
+    <w:lsdException w:name="Light Grid"/>
     <w:lsdException w:name="Medium Shading 1"/>
     <w:lsdException w:name="Medium Shading 2"/>
     <w:lsdException w:name="Medium List 1"/>

</xml_diff>